<commit_message>
Commit made to fix css file reference
</commit_message>
<xml_diff>
--- a/project outline.docx
+++ b/project outline.docx
@@ -532,6 +532,30 @@
       </w:r>
       <w:r>
         <w:t xml:space="preserve"> – Marcus will take the lead on this project. Will display examples of our work and become a portfolio over time. </w:t>
+      </w:r>
+    </w:p>
+    <w:p/>
+    <w:p/>
+    <w:p>
+      <w:pPr>
+        <w:rPr>
+          <w:b/>
+        </w:rPr>
+      </w:pPr>
+      <w:r>
+        <w:rPr>
+          <w:b/>
+        </w:rPr>
+        <w:t>Login Information:</w:t>
+      </w:r>
+    </w:p>
+    <w:p>
+      <w:r>
+        <w:tab/>
+        <w:t xml:space="preserve">Wiki: </w:t>
+      </w:r>
+      <w:r>
+        <w:t>https://wiki.mneely.net/Main_Page</w:t>
       </w:r>
       <w:bookmarkStart w:id="0" w:name="_GoBack"/>
       <w:bookmarkEnd w:id="0"/>

</xml_diff>